<commit_message>
adicionando o banco que faltou
</commit_message>
<xml_diff>
--- a/TAP Cinema.docx
+++ b/TAP Cinema.docx
@@ -84,20 +84,63 @@
                                 <w:color w:val="000000"/>
                                 <w:sz w:val="40"/>
                               </w:rPr>
-                              <w:t>Projeto: xxx</w:t>
+                              <w:t xml:space="preserve">Projeto: </w:t>
                             </w:r>
+                            <w:proofErr w:type="spellStart"/>
+                            <w:r>
+                              <w:rPr>
+                                <w:color w:val="000000"/>
+                                <w:sz w:val="40"/>
+                              </w:rPr>
+                              <w:t>xxx</w:t>
+                            </w:r>
+                            <w:proofErr w:type="spellEnd"/>
                           </w:p>
                           <w:p>
                             <w:pPr>
                               <w:textDirection w:val="btLr"/>
                             </w:pPr>
+                            <w:proofErr w:type="spellStart"/>
                             <w:r>
                               <w:rPr>
                                 <w:color w:val="365F91"/>
                                 <w:sz w:val="32"/>
                               </w:rPr>
-                              <w:t>xx/xx/xxxx</w:t>
+                              <w:t>xx</w:t>
                             </w:r>
+                            <w:proofErr w:type="spellEnd"/>
+                            <w:r>
+                              <w:rPr>
+                                <w:color w:val="365F91"/>
+                                <w:sz w:val="32"/>
+                              </w:rPr>
+                              <w:t>/</w:t>
+                            </w:r>
+                            <w:proofErr w:type="spellStart"/>
+                            <w:r>
+                              <w:rPr>
+                                <w:color w:val="365F91"/>
+                                <w:sz w:val="32"/>
+                              </w:rPr>
+                              <w:t>xx</w:t>
+                            </w:r>
+                            <w:proofErr w:type="spellEnd"/>
+                            <w:r>
+                              <w:rPr>
+                                <w:color w:val="365F91"/>
+                                <w:sz w:val="32"/>
+                              </w:rPr>
+                              <w:t>/</w:t>
+                            </w:r>
+                            <w:proofErr w:type="spellStart"/>
+                            <w:r>
+                              <w:rPr>
+                                <w:color w:val="365F91"/>
+                                <w:sz w:val="32"/>
+                              </w:rPr>
+                              <w:t>xxxx</w:t>
+                            </w:r>
+                            <w:proofErr w:type="spellEnd"/>
                           </w:p>
                           <w:p>
                             <w:pPr>
@@ -125,7 +168,7 @@
               </wp:anchor>
             </w:drawing>
           </mc:Choice>
-          <mc:Fallback xmlns:dgm="http://schemas.openxmlformats.org/drawingml/2006/diagram" xmlns:lc="http://schemas.openxmlformats.org/drawingml/2006/lockedCanvas" xmlns:c="http://schemas.openxmlformats.org/drawingml/2006/chart" xmlns:pic="http://schemas.openxmlformats.org/drawingml/2006/picture" xmlns:a="http://schemas.openxmlformats.org/drawingml/2006/main" xmlns:sl="http://schemas.openxmlformats.org/schemaLibrary/2006/main">
+          <mc:Fallback xmlns:sl="http://schemas.openxmlformats.org/schemaLibrary/2006/main" xmlns:a="http://schemas.openxmlformats.org/drawingml/2006/main" xmlns:pic="http://schemas.openxmlformats.org/drawingml/2006/picture" xmlns:c="http://schemas.openxmlformats.org/drawingml/2006/chart" xmlns:lc="http://schemas.openxmlformats.org/drawingml/2006/lockedCanvas" xmlns:dgm="http://schemas.openxmlformats.org/drawingml/2006/diagram">
             <w:drawing>
               <wp:anchor allowOverlap="1" behindDoc="0" distB="0" distT="0" distL="114300" distR="114300" hidden="0" layoutInCell="1" locked="0" relativeHeight="0" simplePos="0">
                 <wp:simplePos x="0" y="0"/>
@@ -521,7 +564,17 @@
                 <w:color w:val="263238"/>
                 <w:highlight w:val="white"/>
               </w:rPr>
-              <w:t xml:space="preserve">Tentar atrair o  cliente </w:t>
+              <w:t xml:space="preserve">Tentar atrair o </w:t>
+            </w:r>
+            <w:bookmarkStart w:id="0" w:name="_GoBack"/>
+            <w:bookmarkEnd w:id="0"/>
+            <w:r>
+              <w:rPr>
+                <w:rFonts w:ascii="Arial" w:eastAsia="Arial" w:hAnsi="Arial" w:cs="Arial"/>
+                <w:color w:val="263238"/>
+                <w:highlight w:val="white"/>
+              </w:rPr>
+              <w:t xml:space="preserve">cliente </w:t>
             </w:r>
             <w:r>
               <w:rPr>
@@ -716,8 +769,6 @@
             </w:r>
           </w:p>
         </w:tc>
-        <w:bookmarkStart w:id="0" w:name="_GoBack"/>
-        <w:bookmarkEnd w:id="0"/>
       </w:tr>
     </w:tbl>
     <w:p>
@@ -1054,13 +1105,7 @@
                 <w:rFonts w:ascii="Arial" w:eastAsia="Arial" w:hAnsi="Arial" w:cs="Arial"/>
               </w:rPr>
               <w:lastRenderedPageBreak/>
-              <w:t>E</w:t>
-            </w:r>
-            <w:r>
-              <w:rPr>
-                <w:rFonts w:ascii="Arial" w:eastAsia="Arial" w:hAnsi="Arial" w:cs="Arial"/>
-              </w:rPr>
-              <w:t xml:space="preserve">m todo o ciclo do projeto. </w:t>
+              <w:t xml:space="preserve">Em todo o ciclo do projeto. </w:t>
             </w:r>
           </w:p>
         </w:tc>
@@ -1581,11 +1626,19 @@
                 <w:rFonts w:ascii="Arial" w:eastAsia="Arial" w:hAnsi="Arial" w:cs="Arial"/>
               </w:rPr>
             </w:pPr>
-            <w:r>
-              <w:rPr>
-                <w:rFonts w:ascii="Arial" w:eastAsia="Arial" w:hAnsi="Arial" w:cs="Arial"/>
-              </w:rPr>
-              <w:t>WebInfo/Administrativo</w:t>
+            <w:proofErr w:type="spellStart"/>
+            <w:r>
+              <w:rPr>
+                <w:rFonts w:ascii="Arial" w:eastAsia="Arial" w:hAnsi="Arial" w:cs="Arial"/>
+              </w:rPr>
+              <w:t>WebInfo</w:t>
+            </w:r>
+            <w:proofErr w:type="spellEnd"/>
+            <w:r>
+              <w:rPr>
+                <w:rFonts w:ascii="Arial" w:eastAsia="Arial" w:hAnsi="Arial" w:cs="Arial"/>
+              </w:rPr>
+              <w:t>/Administrativo</w:t>
             </w:r>
           </w:p>
           <w:p>
@@ -2247,12 +2300,14 @@
               </w:rPr>
               <w:t xml:space="preserve">um </w:t>
             </w:r>
+            <w:proofErr w:type="spellStart"/>
             <w:r>
               <w:rPr>
                 <w:rFonts w:ascii="Arial" w:eastAsia="Arial" w:hAnsi="Arial" w:cs="Arial"/>
               </w:rPr>
               <w:t>carousel</w:t>
             </w:r>
+            <w:proofErr w:type="spellEnd"/>
             <w:r>
               <w:rPr>
                 <w:rFonts w:ascii="Arial" w:eastAsia="Arial" w:hAnsi="Arial" w:cs="Arial"/>
@@ -2487,7 +2542,7 @@
         <w:sz w:val="16"/>
         <w:szCs w:val="16"/>
       </w:rPr>
-      <w:t>2</w:t>
+      <w:t>3</w:t>
     </w:r>
     <w:r>
       <w:rPr>
@@ -2836,6 +2891,7 @@
             </w:rPr>
             <w:t xml:space="preserve">NOME DO PROJETO: </w:t>
           </w:r>
+          <w:proofErr w:type="spellStart"/>
           <w:r>
             <w:rPr>
               <w:rFonts w:ascii="Arial" w:eastAsia="Arial" w:hAnsi="Arial" w:cs="Arial"/>
@@ -2850,6 +2906,7 @@
             </w:rPr>
             <w:t>Star</w:t>
           </w:r>
+          <w:proofErr w:type="spellEnd"/>
         </w:p>
       </w:tc>
     </w:tr>
@@ -3908,9 +3965,7 @@
       <w:tblStyleRowBandSize w:val="1"/>
       <w:tblStyleColBandSize w:val="1"/>
       <w:tblCellMar>
-        <w:top w:w="0" w:type="dxa"/>
         <w:left w:w="115" w:type="dxa"/>
-        <w:bottom w:w="0" w:type="dxa"/>
         <w:right w:w="115" w:type="dxa"/>
       </w:tblCellMar>
     </w:tblPr>
@@ -3921,9 +3976,7 @@
       <w:tblStyleRowBandSize w:val="1"/>
       <w:tblStyleColBandSize w:val="1"/>
       <w:tblCellMar>
-        <w:top w:w="0" w:type="dxa"/>
         <w:left w:w="115" w:type="dxa"/>
-        <w:bottom w:w="0" w:type="dxa"/>
         <w:right w:w="115" w:type="dxa"/>
       </w:tblCellMar>
     </w:tblPr>
@@ -3934,9 +3987,7 @@
       <w:tblStyleRowBandSize w:val="1"/>
       <w:tblStyleColBandSize w:val="1"/>
       <w:tblCellMar>
-        <w:top w:w="0" w:type="dxa"/>
         <w:left w:w="115" w:type="dxa"/>
-        <w:bottom w:w="0" w:type="dxa"/>
         <w:right w:w="115" w:type="dxa"/>
       </w:tblCellMar>
     </w:tblPr>
@@ -3947,9 +3998,7 @@
       <w:tblStyleRowBandSize w:val="1"/>
       <w:tblStyleColBandSize w:val="1"/>
       <w:tblCellMar>
-        <w:top w:w="0" w:type="dxa"/>
         <w:left w:w="115" w:type="dxa"/>
-        <w:bottom w:w="0" w:type="dxa"/>
         <w:right w:w="115" w:type="dxa"/>
       </w:tblCellMar>
     </w:tblPr>
@@ -3960,9 +4009,7 @@
       <w:tblStyleRowBandSize w:val="1"/>
       <w:tblStyleColBandSize w:val="1"/>
       <w:tblCellMar>
-        <w:top w:w="0" w:type="dxa"/>
         <w:left w:w="115" w:type="dxa"/>
-        <w:bottom w:w="0" w:type="dxa"/>
         <w:right w:w="115" w:type="dxa"/>
       </w:tblCellMar>
     </w:tblPr>
@@ -3973,9 +4020,7 @@
       <w:tblStyleRowBandSize w:val="1"/>
       <w:tblStyleColBandSize w:val="1"/>
       <w:tblCellMar>
-        <w:top w:w="0" w:type="dxa"/>
         <w:left w:w="115" w:type="dxa"/>
-        <w:bottom w:w="0" w:type="dxa"/>
         <w:right w:w="115" w:type="dxa"/>
       </w:tblCellMar>
     </w:tblPr>
@@ -3986,9 +4031,7 @@
       <w:tblStyleRowBandSize w:val="1"/>
       <w:tblStyleColBandSize w:val="1"/>
       <w:tblCellMar>
-        <w:top w:w="0" w:type="dxa"/>
         <w:left w:w="115" w:type="dxa"/>
-        <w:bottom w:w="0" w:type="dxa"/>
         <w:right w:w="115" w:type="dxa"/>
       </w:tblCellMar>
     </w:tblPr>
@@ -3999,9 +4042,7 @@
       <w:tblStyleRowBandSize w:val="1"/>
       <w:tblStyleColBandSize w:val="1"/>
       <w:tblCellMar>
-        <w:top w:w="0" w:type="dxa"/>
         <w:left w:w="115" w:type="dxa"/>
-        <w:bottom w:w="0" w:type="dxa"/>
         <w:right w:w="115" w:type="dxa"/>
       </w:tblCellMar>
     </w:tblPr>
@@ -4012,9 +4053,7 @@
       <w:tblStyleRowBandSize w:val="1"/>
       <w:tblStyleColBandSize w:val="1"/>
       <w:tblCellMar>
-        <w:top w:w="0" w:type="dxa"/>
         <w:left w:w="115" w:type="dxa"/>
-        <w:bottom w:w="0" w:type="dxa"/>
         <w:right w:w="115" w:type="dxa"/>
       </w:tblCellMar>
     </w:tblPr>
@@ -4025,9 +4064,7 @@
       <w:tblStyleRowBandSize w:val="1"/>
       <w:tblStyleColBandSize w:val="1"/>
       <w:tblCellMar>
-        <w:top w:w="0" w:type="dxa"/>
         <w:left w:w="70" w:type="dxa"/>
-        <w:bottom w:w="0" w:type="dxa"/>
         <w:right w:w="70" w:type="dxa"/>
       </w:tblCellMar>
     </w:tblPr>

</xml_diff>